<commit_message>
major changes ins tructure
</commit_message>
<xml_diff>
--- a/input_docs/cierre instruccion procedimiento.docx
+++ b/input_docs/cierre instruccion procedimiento.docx
@@ -64,7 +64,7 @@
           <w:noProof/>
           <w:lang w:val="es-ES"/>
         </w:rPr>
-        <w:t>8 de noviembre de 2023</w:t>
+        <w:t>9 de diciembre de 2023</w:t>
       </w:r>
       <w:r>
         <w:rPr>
@@ -267,7 +267,7 @@
         <w:ind w:left="708" w:hanging="708"/>
         <w:jc w:val="both"/>
         <w:rPr>
-          <w:rStyle w:val="Hyperlink"/>
+          <w:rStyle w:val="Hipervnculo"/>
           <w:lang w:val="pt-BR"/>
         </w:rPr>
       </w:pPr>
@@ -509,7 +509,7 @@
         <w:ind w:left="708" w:hanging="708"/>
         <w:jc w:val="both"/>
         <w:rPr>
-          <w:rStyle w:val="Hyperlink"/>
+          <w:rStyle w:val="Hipervnculo"/>
           <w:lang w:val="pt-BR"/>
         </w:rPr>
       </w:pPr>
@@ -587,7 +587,39 @@
           <w:smallCaps/>
           <w:lang w:val="es-ES"/>
         </w:rPr>
-        <w:t xml:space="preserve">[Nombre despacho demandada] </w:t>
+        <w:t>[Nombre</w:t>
+      </w:r>
+      <w:r>
+        <w:rPr>
+          <w:rFonts w:eastAsia="Times New Roman" w:cs="Times New Roman"/>
+          <w:smallCaps/>
+          <w:lang w:val="es-ES"/>
+        </w:rPr>
+        <w:t>_</w:t>
+      </w:r>
+      <w:r>
+        <w:rPr>
+          <w:rFonts w:eastAsia="Times New Roman" w:cs="Times New Roman"/>
+          <w:smallCaps/>
+          <w:lang w:val="es-ES"/>
+        </w:rPr>
+        <w:t>despacho</w:t>
+      </w:r>
+      <w:r>
+        <w:rPr>
+          <w:rFonts w:eastAsia="Times New Roman" w:cs="Times New Roman"/>
+          <w:smallCaps/>
+          <w:lang w:val="es-ES"/>
+        </w:rPr>
+        <w:t>_</w:t>
+      </w:r>
+      <w:r>
+        <w:rPr>
+          <w:rFonts w:eastAsia="Times New Roman" w:cs="Times New Roman"/>
+          <w:smallCaps/>
+          <w:lang w:val="es-ES"/>
+        </w:rPr>
+        <w:t xml:space="preserve">demandada] </w:t>
       </w:r>
     </w:p>
     <w:p>
@@ -1490,7 +1522,7 @@
     <w:sdtContent>
       <w:p>
         <w:pPr>
-          <w:pStyle w:val="Footer"/>
+          <w:pStyle w:val="Piedepgina"/>
           <w:jc w:val="center"/>
         </w:pPr>
         <w:r>
@@ -1551,7 +1583,7 @@
   </w:p>
   <w:p>
     <w:pPr>
-      <w:pStyle w:val="Header"/>
+      <w:pStyle w:val="Encabezado"/>
       <w:jc w:val="right"/>
       <w:rPr>
         <w:rFonts w:cs="Times New Roman"/>
@@ -1589,7 +1621,7 @@
   </w:p>
   <w:p>
     <w:pPr>
-      <w:pStyle w:val="Header"/>
+      <w:pStyle w:val="Encabezado"/>
       <w:jc w:val="right"/>
       <w:rPr>
         <w:rFonts w:cs="Times New Roman"/>
@@ -1627,7 +1659,7 @@
   </w:p>
   <w:p>
     <w:pPr>
-      <w:pStyle w:val="Header"/>
+      <w:pStyle w:val="Encabezado"/>
       <w:jc w:val="right"/>
       <w:rPr>
         <w:rFonts w:cs="Times New Roman"/>
@@ -1658,7 +1690,7 @@
   </w:p>
   <w:p>
     <w:pPr>
-      <w:pStyle w:val="Header"/>
+      <w:pStyle w:val="Encabezado"/>
       <w:jc w:val="right"/>
       <w:rPr>
         <w:lang w:val="es-ES_tradnl"/>
@@ -1985,7 +2017,7 @@
     <w:tmpl w:val="E36E97BC"/>
     <w:lvl w:ilvl="0" w:tplc="8212521A">
       <w:numFmt w:val="bullet"/>
-      <w:pStyle w:val="ListParagraph"/>
+      <w:pStyle w:val="Prrafodelista"/>
       <w:lvlText w:val="-"/>
       <w:lvlJc w:val="left"/>
       <w:pPr>
@@ -2593,7 +2625,7 @@
     <w:lvl w:ilvl="0">
       <w:start w:val="1"/>
       <w:numFmt w:val="upperRoman"/>
-      <w:pStyle w:val="Heading1"/>
+      <w:pStyle w:val="Ttulo1"/>
       <w:lvlText w:val="%1."/>
       <w:lvlJc w:val="left"/>
       <w:pPr>
@@ -2611,7 +2643,7 @@
     <w:lvl w:ilvl="1">
       <w:start w:val="1"/>
       <w:numFmt w:val="decimal"/>
-      <w:pStyle w:val="Heading2"/>
+      <w:pStyle w:val="Ttulo2"/>
       <w:lvlText w:val="%1.%2."/>
       <w:lvlJc w:val="left"/>
       <w:pPr>
@@ -2627,7 +2659,7 @@
     <w:lvl w:ilvl="2">
       <w:start w:val="1"/>
       <w:numFmt w:val="decimal"/>
-      <w:pStyle w:val="Heading3"/>
+      <w:pStyle w:val="Ttulo3"/>
       <w:lvlText w:val="%1.%2.%3."/>
       <w:lvlJc w:val="left"/>
       <w:pPr>
@@ -2640,7 +2672,7 @@
     <w:lvl w:ilvl="3">
       <w:start w:val="1"/>
       <w:numFmt w:val="decimal"/>
-      <w:pStyle w:val="Heading4"/>
+      <w:pStyle w:val="Ttulo4"/>
       <w:lvlText w:val="%1.%2.%3.%4."/>
       <w:lvlJc w:val="left"/>
       <w:pPr>
@@ -2653,7 +2685,7 @@
     <w:lvl w:ilvl="4">
       <w:start w:val="1"/>
       <w:numFmt w:val="decimal"/>
-      <w:pStyle w:val="Heading5"/>
+      <w:pStyle w:val="Ttulo5"/>
       <w:lvlText w:val="%5."/>
       <w:lvlJc w:val="left"/>
       <w:pPr>
@@ -2666,7 +2698,7 @@
     <w:lvl w:ilvl="5">
       <w:start w:val="1"/>
       <w:numFmt w:val="decimal"/>
-      <w:pStyle w:val="Heading6"/>
+      <w:pStyle w:val="Ttulo6"/>
       <w:lvlText w:val="%5.%6"/>
       <w:lvlJc w:val="left"/>
       <w:pPr>
@@ -2679,7 +2711,7 @@
     <w:lvl w:ilvl="6">
       <w:start w:val="1"/>
       <w:numFmt w:val="upperLetter"/>
-      <w:pStyle w:val="Heading7"/>
+      <w:pStyle w:val="Ttulo7"/>
       <w:lvlText w:val="%7."/>
       <w:lvlJc w:val="left"/>
       <w:pPr>
@@ -2693,7 +2725,7 @@
     <w:lvl w:ilvl="7">
       <w:start w:val="1"/>
       <w:numFmt w:val="lowerLetter"/>
-      <w:pStyle w:val="Heading8"/>
+      <w:pStyle w:val="Ttulo8"/>
       <w:lvlText w:val="%8."/>
       <w:lvlJc w:val="left"/>
       <w:pPr>
@@ -2707,7 +2739,7 @@
     <w:lvl w:ilvl="8">
       <w:start w:val="1"/>
       <w:numFmt w:val="lowerRoman"/>
-      <w:pStyle w:val="Heading9"/>
+      <w:pStyle w:val="Ttulo9"/>
       <w:lvlText w:val="%9)"/>
       <w:lvlJc w:val="left"/>
       <w:pPr>
@@ -3306,12 +3338,12 @@
       <w:lang w:val="en-GB"/>
     </w:rPr>
   </w:style>
-  <w:style w:type="paragraph" w:styleId="Heading1">
+  <w:style w:type="paragraph" w:styleId="Ttulo1">
     <w:name w:val="heading 1"/>
     <w:aliases w:val="Romano 1"/>
     <w:basedOn w:val="Normal"/>
-    <w:next w:val="Heading2"/>
-    <w:link w:val="Heading1Char"/>
+    <w:next w:val="Ttulo2"/>
+    <w:link w:val="Ttulo1Car"/>
     <w:qFormat/>
     <w:rsid w:val="00AE3454"/>
     <w:pPr>
@@ -3335,11 +3367,11 @@
       <w:u w:val="double"/>
     </w:rPr>
   </w:style>
-  <w:style w:type="paragraph" w:styleId="Heading2">
+  <w:style w:type="paragraph" w:styleId="Ttulo2">
     <w:name w:val="heading 2"/>
     <w:aliases w:val="Romano 2"/>
     <w:basedOn w:val="Normal"/>
-    <w:link w:val="Heading2Char"/>
+    <w:link w:val="Ttulo2Car"/>
     <w:uiPriority w:val="9"/>
     <w:unhideWhenUsed/>
     <w:qFormat/>
@@ -3366,11 +3398,11 @@
       <w:u w:val="single"/>
     </w:rPr>
   </w:style>
-  <w:style w:type="paragraph" w:styleId="Heading3">
+  <w:style w:type="paragraph" w:styleId="Ttulo3">
     <w:name w:val="heading 3"/>
     <w:aliases w:val="Romano 3"/>
     <w:basedOn w:val="Normal"/>
-    <w:link w:val="Heading3Char"/>
+    <w:link w:val="Ttulo3Car"/>
     <w:uiPriority w:val="9"/>
     <w:unhideWhenUsed/>
     <w:qFormat/>
@@ -3395,11 +3427,11 @@
       <w:u w:val="single"/>
     </w:rPr>
   </w:style>
-  <w:style w:type="paragraph" w:styleId="Heading4">
+  <w:style w:type="paragraph" w:styleId="Ttulo4">
     <w:name w:val="heading 4"/>
     <w:aliases w:val="Romano 4"/>
     <w:basedOn w:val="Normal"/>
-    <w:link w:val="Heading4Char"/>
+    <w:link w:val="Ttulo4Car"/>
     <w:uiPriority w:val="9"/>
     <w:unhideWhenUsed/>
     <w:qFormat/>
@@ -3422,10 +3454,10 @@
       <w:smallCaps/>
     </w:rPr>
   </w:style>
-  <w:style w:type="paragraph" w:styleId="Heading5">
+  <w:style w:type="paragraph" w:styleId="Ttulo5">
     <w:name w:val="heading 5"/>
     <w:basedOn w:val="Normal"/>
-    <w:link w:val="Heading5Char"/>
+    <w:link w:val="Ttulo5Car"/>
     <w:uiPriority w:val="9"/>
     <w:unhideWhenUsed/>
     <w:qFormat/>
@@ -3448,10 +3480,10 @@
       <w:u w:val="single"/>
     </w:rPr>
   </w:style>
-  <w:style w:type="paragraph" w:styleId="Heading6">
+  <w:style w:type="paragraph" w:styleId="Ttulo6">
     <w:name w:val="heading 6"/>
     <w:basedOn w:val="Normal"/>
-    <w:link w:val="Heading6Char"/>
+    <w:link w:val="Ttulo6Car"/>
     <w:uiPriority w:val="9"/>
     <w:unhideWhenUsed/>
     <w:qFormat/>
@@ -3474,10 +3506,10 @@
       <w:smallCaps/>
     </w:rPr>
   </w:style>
-  <w:style w:type="paragraph" w:styleId="Heading7">
+  <w:style w:type="paragraph" w:styleId="Ttulo7">
     <w:name w:val="heading 7"/>
     <w:basedOn w:val="Normal"/>
-    <w:link w:val="Heading7Char"/>
+    <w:link w:val="Ttulo7Car"/>
     <w:uiPriority w:val="9"/>
     <w:unhideWhenUsed/>
     <w:qFormat/>
@@ -3500,10 +3532,10 @@
       <w:u w:val="single"/>
     </w:rPr>
   </w:style>
-  <w:style w:type="paragraph" w:styleId="Heading8">
+  <w:style w:type="paragraph" w:styleId="Ttulo8">
     <w:name w:val="heading 8"/>
     <w:basedOn w:val="Normal"/>
-    <w:link w:val="Heading8Char"/>
+    <w:link w:val="Ttulo8Car"/>
     <w:uiPriority w:val="9"/>
     <w:unhideWhenUsed/>
     <w:qFormat/>
@@ -3525,10 +3557,10 @@
       <w:szCs w:val="20"/>
     </w:rPr>
   </w:style>
-  <w:style w:type="paragraph" w:styleId="Heading9">
+  <w:style w:type="paragraph" w:styleId="Ttulo9">
     <w:name w:val="heading 9"/>
     <w:basedOn w:val="Normal"/>
-    <w:link w:val="Heading9Char"/>
+    <w:link w:val="Ttulo9Car"/>
     <w:uiPriority w:val="9"/>
     <w:unhideWhenUsed/>
     <w:qFormat/>
@@ -3554,13 +3586,13 @@
       <w:u w:val="single"/>
     </w:rPr>
   </w:style>
-  <w:style w:type="character" w:default="1" w:styleId="DefaultParagraphFont">
+  <w:style w:type="character" w:default="1" w:styleId="Fuentedeprrafopredeter">
     <w:name w:val="Default Paragraph Font"/>
     <w:uiPriority w:val="1"/>
     <w:semiHidden/>
     <w:unhideWhenUsed/>
   </w:style>
-  <w:style w:type="table" w:default="1" w:styleId="TableNormal">
+  <w:style w:type="table" w:default="1" w:styleId="Tablanormal">
     <w:name w:val="Normal Table"/>
     <w:uiPriority w:val="99"/>
     <w:semiHidden/>
@@ -3575,18 +3607,18 @@
       </w:tblCellMar>
     </w:tblPr>
   </w:style>
-  <w:style w:type="numbering" w:default="1" w:styleId="NoList">
+  <w:style w:type="numbering" w:default="1" w:styleId="Sinlista">
     <w:name w:val="No List"/>
     <w:uiPriority w:val="99"/>
     <w:semiHidden/>
     <w:unhideWhenUsed/>
   </w:style>
-  <w:style w:type="paragraph" w:styleId="Quote">
+  <w:style w:type="paragraph" w:styleId="Cita">
     <w:name w:val="Quote"/>
     <w:aliases w:val="Cita Larga"/>
     <w:basedOn w:val="Normal"/>
     <w:next w:val="Normal"/>
-    <w:link w:val="QuoteChar"/>
+    <w:link w:val="CitaCar"/>
     <w:uiPriority w:val="29"/>
     <w:qFormat/>
     <w:rsid w:val="00AE3454"/>
@@ -3601,11 +3633,11 @@
       <w:sz w:val="22"/>
     </w:rPr>
   </w:style>
-  <w:style w:type="character" w:customStyle="1" w:styleId="QuoteChar">
-    <w:name w:val="Quote Char"/>
-    <w:aliases w:val="Cita Larga Char"/>
-    <w:basedOn w:val="DefaultParagraphFont"/>
-    <w:link w:val="Quote"/>
+  <w:style w:type="character" w:customStyle="1" w:styleId="CitaCar">
+    <w:name w:val="Cita Car"/>
+    <w:aliases w:val="Cita Larga Car"/>
+    <w:basedOn w:val="Fuentedeprrafopredeter"/>
+    <w:link w:val="Cita"/>
     <w:uiPriority w:val="29"/>
     <w:rsid w:val="00AE3454"/>
     <w:rPr>
@@ -3616,22 +3648,22 @@
       <w:lang w:val="en-GB"/>
     </w:rPr>
   </w:style>
-  <w:style w:type="character" w:customStyle="1" w:styleId="ListParagraphChar">
-    <w:name w:val="List Paragraph Char"/>
-    <w:aliases w:val="Guiones Char"/>
-    <w:basedOn w:val="DefaultParagraphFont"/>
-    <w:link w:val="ListParagraph"/>
+  <w:style w:type="character" w:customStyle="1" w:styleId="PrrafodelistaCar">
+    <w:name w:val="Párrafo de lista Car"/>
+    <w:aliases w:val="Guiones Car"/>
+    <w:basedOn w:val="Fuentedeprrafopredeter"/>
+    <w:link w:val="Prrafodelista"/>
     <w:rsid w:val="00F47B4D"/>
     <w:rPr>
       <w:rFonts w:eastAsia="Times New Roman" w:cs="Times New Roman"/>
       <w:lang w:val="es-ES"/>
     </w:rPr>
   </w:style>
-  <w:style w:type="paragraph" w:styleId="ListParagraph">
+  <w:style w:type="paragraph" w:styleId="Prrafodelista">
     <w:name w:val="List Paragraph"/>
     <w:aliases w:val="Guiones"/>
     <w:basedOn w:val="Normal"/>
-    <w:link w:val="ListParagraphChar"/>
+    <w:link w:val="PrrafodelistaCar"/>
     <w:qFormat/>
     <w:rsid w:val="00F47B4D"/>
     <w:pPr>
@@ -3648,7 +3680,7 @@
   </w:style>
   <w:style w:type="paragraph" w:customStyle="1" w:styleId="Entradilla">
     <w:name w:val="Entradilla"/>
-    <w:basedOn w:val="ListParagraph"/>
+    <w:basedOn w:val="Prrafodelista"/>
     <w:link w:val="EntradillaCar"/>
     <w:qFormat/>
     <w:rsid w:val="00D82AE1"/>
@@ -3666,7 +3698,7 @@
   </w:style>
   <w:style w:type="character" w:customStyle="1" w:styleId="EntradillaCar">
     <w:name w:val="Entradilla Car"/>
-    <w:basedOn w:val="DefaultParagraphFont"/>
+    <w:basedOn w:val="Fuentedeprrafopredeter"/>
     <w:link w:val="Entradilla"/>
     <w:rsid w:val="00D82AE1"/>
     <w:rPr>
@@ -3677,7 +3709,7 @@
   </w:style>
   <w:style w:type="paragraph" w:customStyle="1" w:styleId="Notaalpie">
     <w:name w:val="Nota al pie"/>
-    <w:basedOn w:val="FootnoteText"/>
+    <w:basedOn w:val="Textonotapie"/>
     <w:rsid w:val="00C24CE1"/>
     <w:pPr>
       <w:ind w:left="170" w:hanging="170"/>
@@ -3688,10 +3720,10 @@
       <w:lang w:eastAsia="en-US"/>
     </w:rPr>
   </w:style>
-  <w:style w:type="paragraph" w:styleId="FootnoteText">
+  <w:style w:type="paragraph" w:styleId="Textonotapie">
     <w:name w:val="footnote text"/>
     <w:basedOn w:val="Normal"/>
-    <w:link w:val="FootnoteTextChar"/>
+    <w:link w:val="TextonotapieCar"/>
     <w:uiPriority w:val="99"/>
     <w:semiHidden/>
     <w:unhideWhenUsed/>
@@ -3701,10 +3733,10 @@
       <w:szCs w:val="20"/>
     </w:rPr>
   </w:style>
-  <w:style w:type="character" w:customStyle="1" w:styleId="FootnoteTextChar">
-    <w:name w:val="Footnote Text Char"/>
-    <w:basedOn w:val="DefaultParagraphFont"/>
-    <w:link w:val="FootnoteText"/>
+  <w:style w:type="character" w:customStyle="1" w:styleId="TextonotapieCar">
+    <w:name w:val="Texto nota pie Car"/>
+    <w:basedOn w:val="Fuentedeprrafopredeter"/>
+    <w:link w:val="Textonotapie"/>
     <w:uiPriority w:val="99"/>
     <w:semiHidden/>
     <w:rsid w:val="0042181D"/>
@@ -3730,11 +3762,11 @@
       <w:rFonts w:eastAsia="Times New Roman" w:cs="Times New Roman"/>
     </w:rPr>
   </w:style>
-  <w:style w:type="character" w:customStyle="1" w:styleId="Heading1Char">
-    <w:name w:val="Heading 1 Char"/>
-    <w:aliases w:val="Romano 1 Char"/>
-    <w:basedOn w:val="DefaultParagraphFont"/>
-    <w:link w:val="Heading1"/>
+  <w:style w:type="character" w:customStyle="1" w:styleId="Ttulo1Car">
+    <w:name w:val="Título 1 Car"/>
+    <w:aliases w:val="Romano 1 Car"/>
+    <w:basedOn w:val="Fuentedeprrafopredeter"/>
+    <w:link w:val="Ttulo1"/>
     <w:rsid w:val="00AE3454"/>
     <w:rPr>
       <w:rFonts w:eastAsiaTheme="majorEastAsia" w:cstheme="majorBidi"/>
@@ -3747,11 +3779,11 @@
       <w:lang w:val="en-GB"/>
     </w:rPr>
   </w:style>
-  <w:style w:type="paragraph" w:styleId="Title">
+  <w:style w:type="paragraph" w:styleId="Ttulo">
     <w:name w:val="Title"/>
     <w:basedOn w:val="Normal"/>
     <w:next w:val="Normal"/>
-    <w:link w:val="TitleChar"/>
+    <w:link w:val="TtuloCar"/>
     <w:uiPriority w:val="10"/>
     <w:rsid w:val="0042181D"/>
     <w:pPr>
@@ -3770,10 +3802,10 @@
       <w:szCs w:val="52"/>
     </w:rPr>
   </w:style>
-  <w:style w:type="character" w:customStyle="1" w:styleId="TitleChar">
-    <w:name w:val="Title Char"/>
-    <w:basedOn w:val="DefaultParagraphFont"/>
-    <w:link w:val="Title"/>
+  <w:style w:type="character" w:customStyle="1" w:styleId="TtuloCar">
+    <w:name w:val="Título Car"/>
+    <w:basedOn w:val="Fuentedeprrafopredeter"/>
+    <w:link w:val="Ttulo"/>
     <w:uiPriority w:val="10"/>
     <w:rsid w:val="0042181D"/>
     <w:rPr>
@@ -3785,11 +3817,11 @@
       <w:szCs w:val="52"/>
     </w:rPr>
   </w:style>
-  <w:style w:type="character" w:customStyle="1" w:styleId="Heading2Char">
-    <w:name w:val="Heading 2 Char"/>
-    <w:aliases w:val="Romano 2 Char"/>
-    <w:basedOn w:val="DefaultParagraphFont"/>
-    <w:link w:val="Heading2"/>
+  <w:style w:type="character" w:customStyle="1" w:styleId="Ttulo2Car">
+    <w:name w:val="Título 2 Car"/>
+    <w:aliases w:val="Romano 2 Car"/>
+    <w:basedOn w:val="Fuentedeprrafopredeter"/>
+    <w:link w:val="Ttulo2"/>
     <w:uiPriority w:val="9"/>
     <w:rsid w:val="00AE3454"/>
     <w:rPr>
@@ -3803,11 +3835,11 @@
       <w:lang w:val="en-GB"/>
     </w:rPr>
   </w:style>
-  <w:style w:type="paragraph" w:styleId="Subtitle">
+  <w:style w:type="paragraph" w:styleId="Subttulo">
     <w:name w:val="Subtitle"/>
     <w:basedOn w:val="Normal"/>
     <w:next w:val="Normal"/>
-    <w:link w:val="SubtitleChar"/>
+    <w:link w:val="SubttuloCar"/>
     <w:uiPriority w:val="11"/>
     <w:rsid w:val="0042181D"/>
     <w:pPr>
@@ -3823,10 +3855,10 @@
       <w:spacing w:val="15"/>
     </w:rPr>
   </w:style>
-  <w:style w:type="character" w:customStyle="1" w:styleId="SubtitleChar">
-    <w:name w:val="Subtitle Char"/>
-    <w:basedOn w:val="DefaultParagraphFont"/>
-    <w:link w:val="Subtitle"/>
+  <w:style w:type="character" w:customStyle="1" w:styleId="SubttuloCar">
+    <w:name w:val="Subtítulo Car"/>
+    <w:basedOn w:val="Fuentedeprrafopredeter"/>
+    <w:link w:val="Subttulo"/>
     <w:uiPriority w:val="11"/>
     <w:rsid w:val="0042181D"/>
     <w:rPr>
@@ -3839,7 +3871,7 @@
   </w:style>
   <w:style w:type="paragraph" w:customStyle="1" w:styleId="ndice">
     <w:name w:val="Índice"/>
-    <w:basedOn w:val="Heading1"/>
+    <w:basedOn w:val="Ttulo1"/>
     <w:qFormat/>
     <w:rsid w:val="00D82AE1"/>
     <w:pPr>
@@ -3851,7 +3883,7 @@
   </w:style>
   <w:style w:type="character" w:customStyle="1" w:styleId="ParaNumbCar">
     <w:name w:val="ParaNumb Car"/>
-    <w:basedOn w:val="DefaultParagraphFont"/>
+    <w:basedOn w:val="Fuentedeprrafopredeter"/>
     <w:link w:val="ParaNumb"/>
     <w:rsid w:val="00AE3454"/>
     <w:rPr>
@@ -3859,11 +3891,11 @@
       <w:lang w:val="en-GB"/>
     </w:rPr>
   </w:style>
-  <w:style w:type="character" w:customStyle="1" w:styleId="Heading3Char">
-    <w:name w:val="Heading 3 Char"/>
-    <w:aliases w:val="Romano 3 Char"/>
-    <w:basedOn w:val="DefaultParagraphFont"/>
-    <w:link w:val="Heading3"/>
+  <w:style w:type="character" w:customStyle="1" w:styleId="Ttulo3Car">
+    <w:name w:val="Título 3 Car"/>
+    <w:aliases w:val="Romano 3 Car"/>
+    <w:basedOn w:val="Fuentedeprrafopredeter"/>
+    <w:link w:val="Ttulo3"/>
     <w:uiPriority w:val="9"/>
     <w:rsid w:val="00AE3454"/>
     <w:rPr>
@@ -3876,11 +3908,11 @@
       <w:lang w:val="en-GB"/>
     </w:rPr>
   </w:style>
-  <w:style w:type="character" w:customStyle="1" w:styleId="Heading4Char">
-    <w:name w:val="Heading 4 Char"/>
-    <w:aliases w:val="Romano 4 Char"/>
-    <w:basedOn w:val="DefaultParagraphFont"/>
-    <w:link w:val="Heading4"/>
+  <w:style w:type="character" w:customStyle="1" w:styleId="Ttulo4Car">
+    <w:name w:val="Título 4 Car"/>
+    <w:aliases w:val="Romano 4 Car"/>
+    <w:basedOn w:val="Fuentedeprrafopredeter"/>
+    <w:link w:val="Ttulo4"/>
     <w:uiPriority w:val="9"/>
     <w:rsid w:val="00AE3454"/>
     <w:rPr>
@@ -3892,10 +3924,10 @@
       <w:lang w:val="en-GB"/>
     </w:rPr>
   </w:style>
-  <w:style w:type="character" w:customStyle="1" w:styleId="Heading5Char">
-    <w:name w:val="Heading 5 Char"/>
-    <w:basedOn w:val="DefaultParagraphFont"/>
-    <w:link w:val="Heading5"/>
+  <w:style w:type="character" w:customStyle="1" w:styleId="Ttulo5Car">
+    <w:name w:val="Título 5 Car"/>
+    <w:basedOn w:val="Fuentedeprrafopredeter"/>
+    <w:link w:val="Ttulo5"/>
     <w:uiPriority w:val="9"/>
     <w:rsid w:val="00AE3454"/>
     <w:rPr>
@@ -3906,10 +3938,10 @@
       <w:lang w:val="en-GB"/>
     </w:rPr>
   </w:style>
-  <w:style w:type="paragraph" w:styleId="Header">
+  <w:style w:type="paragraph" w:styleId="Encabezado">
     <w:name w:val="header"/>
     <w:basedOn w:val="Normal"/>
-    <w:link w:val="HeaderChar"/>
+    <w:link w:val="EncabezadoCar"/>
     <w:uiPriority w:val="99"/>
     <w:unhideWhenUsed/>
     <w:rsid w:val="003F0752"/>
@@ -3920,17 +3952,17 @@
       </w:tabs>
     </w:pPr>
   </w:style>
-  <w:style w:type="character" w:customStyle="1" w:styleId="HeaderChar">
-    <w:name w:val="Header Char"/>
-    <w:basedOn w:val="DefaultParagraphFont"/>
-    <w:link w:val="Header"/>
+  <w:style w:type="character" w:customStyle="1" w:styleId="EncabezadoCar">
+    <w:name w:val="Encabezado Car"/>
+    <w:basedOn w:val="Fuentedeprrafopredeter"/>
+    <w:link w:val="Encabezado"/>
     <w:uiPriority w:val="99"/>
     <w:rsid w:val="003F0752"/>
   </w:style>
-  <w:style w:type="paragraph" w:styleId="Footer">
+  <w:style w:type="paragraph" w:styleId="Piedepgina">
     <w:name w:val="footer"/>
     <w:basedOn w:val="Normal"/>
-    <w:link w:val="FooterChar"/>
+    <w:link w:val="PiedepginaCar"/>
     <w:uiPriority w:val="99"/>
     <w:unhideWhenUsed/>
     <w:rsid w:val="003F0752"/>
@@ -3941,17 +3973,17 @@
       </w:tabs>
     </w:pPr>
   </w:style>
-  <w:style w:type="character" w:customStyle="1" w:styleId="FooterChar">
-    <w:name w:val="Footer Char"/>
-    <w:basedOn w:val="DefaultParagraphFont"/>
-    <w:link w:val="Footer"/>
+  <w:style w:type="character" w:customStyle="1" w:styleId="PiedepginaCar">
+    <w:name w:val="Pie de página Car"/>
+    <w:basedOn w:val="Fuentedeprrafopredeter"/>
+    <w:link w:val="Piedepgina"/>
     <w:uiPriority w:val="99"/>
     <w:rsid w:val="003F0752"/>
   </w:style>
-  <w:style w:type="character" w:customStyle="1" w:styleId="Heading6Char">
-    <w:name w:val="Heading 6 Char"/>
-    <w:basedOn w:val="DefaultParagraphFont"/>
-    <w:link w:val="Heading6"/>
+  <w:style w:type="character" w:customStyle="1" w:styleId="Ttulo6Car">
+    <w:name w:val="Título 6 Car"/>
+    <w:basedOn w:val="Fuentedeprrafopredeter"/>
+    <w:link w:val="Ttulo6"/>
     <w:uiPriority w:val="9"/>
     <w:rsid w:val="00AE3454"/>
     <w:rPr>
@@ -3962,10 +3994,10 @@
       <w:lang w:val="en-GB"/>
     </w:rPr>
   </w:style>
-  <w:style w:type="character" w:customStyle="1" w:styleId="Heading7Char">
-    <w:name w:val="Heading 7 Char"/>
-    <w:basedOn w:val="DefaultParagraphFont"/>
-    <w:link w:val="Heading7"/>
+  <w:style w:type="character" w:customStyle="1" w:styleId="Ttulo7Car">
+    <w:name w:val="Título 7 Car"/>
+    <w:basedOn w:val="Fuentedeprrafopredeter"/>
+    <w:link w:val="Ttulo7"/>
     <w:uiPriority w:val="9"/>
     <w:rsid w:val="00AE3454"/>
     <w:rPr>
@@ -3976,10 +4008,10 @@
       <w:lang w:val="en-GB"/>
     </w:rPr>
   </w:style>
-  <w:style w:type="character" w:customStyle="1" w:styleId="Heading8Char">
-    <w:name w:val="Heading 8 Char"/>
-    <w:basedOn w:val="DefaultParagraphFont"/>
-    <w:link w:val="Heading8"/>
+  <w:style w:type="character" w:customStyle="1" w:styleId="Ttulo8Car">
+    <w:name w:val="Título 8 Car"/>
+    <w:basedOn w:val="Fuentedeprrafopredeter"/>
+    <w:link w:val="Ttulo8"/>
     <w:uiPriority w:val="9"/>
     <w:rsid w:val="00AE3454"/>
     <w:rPr>
@@ -3989,10 +4021,10 @@
       <w:lang w:val="en-GB"/>
     </w:rPr>
   </w:style>
-  <w:style w:type="character" w:customStyle="1" w:styleId="Heading9Char">
-    <w:name w:val="Heading 9 Char"/>
-    <w:basedOn w:val="DefaultParagraphFont"/>
-    <w:link w:val="Heading9"/>
+  <w:style w:type="character" w:customStyle="1" w:styleId="Ttulo9Car">
+    <w:name w:val="Título 9 Car"/>
+    <w:basedOn w:val="Fuentedeprrafopredeter"/>
+    <w:link w:val="Ttulo9"/>
     <w:uiPriority w:val="9"/>
     <w:rsid w:val="00AE3454"/>
     <w:rPr>
@@ -4005,9 +4037,9 @@
       <w:lang w:val="en-GB"/>
     </w:rPr>
   </w:style>
-  <w:style w:type="character" w:styleId="Hyperlink">
+  <w:style w:type="character" w:styleId="Hipervnculo">
     <w:name w:val="Hyperlink"/>
-    <w:basedOn w:val="DefaultParagraphFont"/>
+    <w:basedOn w:val="Fuentedeprrafopredeter"/>
     <w:uiPriority w:val="99"/>
     <w:unhideWhenUsed/>
     <w:rsid w:val="005402FA"/>
@@ -4018,7 +4050,7 @@
   </w:style>
   <w:style w:type="paragraph" w:customStyle="1" w:styleId="Estilo1">
     <w:name w:val="Estilo1"/>
-    <w:basedOn w:val="ListParagraph"/>
+    <w:basedOn w:val="Prrafodelista"/>
     <w:link w:val="Estilo1Car"/>
     <w:qFormat/>
     <w:rsid w:val="005402FA"/>
@@ -4034,7 +4066,7 @@
   </w:style>
   <w:style w:type="character" w:customStyle="1" w:styleId="Estilo1Car">
     <w:name w:val="Estilo1 Car"/>
-    <w:basedOn w:val="ListParagraphChar"/>
+    <w:basedOn w:val="PrrafodelistaCar"/>
     <w:link w:val="Estilo1"/>
     <w:rsid w:val="005402FA"/>
     <w:rPr>
@@ -4063,7 +4095,7 @@
   </w:style>
   <w:style w:type="character" w:customStyle="1" w:styleId="GuionCar">
     <w:name w:val="Guion Car"/>
-    <w:basedOn w:val="DefaultParagraphFont"/>
+    <w:basedOn w:val="Fuentedeprrafopredeter"/>
     <w:link w:val="Guion"/>
     <w:rsid w:val="005402FA"/>
     <w:rPr>
@@ -4071,9 +4103,9 @@
       <w:lang w:val="es-ES"/>
     </w:rPr>
   </w:style>
-  <w:style w:type="character" w:styleId="FootnoteReference">
+  <w:style w:type="character" w:styleId="Refdenotaalpie">
     <w:name w:val="footnote reference"/>
-    <w:basedOn w:val="DefaultParagraphFont"/>
+    <w:basedOn w:val="Fuentedeprrafopredeter"/>
     <w:uiPriority w:val="99"/>
     <w:semiHidden/>
     <w:unhideWhenUsed/>
@@ -4082,10 +4114,10 @@
       <w:vertAlign w:val="superscript"/>
     </w:rPr>
   </w:style>
-  <w:style w:type="paragraph" w:styleId="CommentText">
+  <w:style w:type="paragraph" w:styleId="Textocomentario">
     <w:name w:val="annotation text"/>
     <w:basedOn w:val="Normal"/>
-    <w:link w:val="CommentTextChar"/>
+    <w:link w:val="TextocomentarioCar"/>
     <w:uiPriority w:val="99"/>
     <w:unhideWhenUsed/>
     <w:rsid w:val="009C0060"/>
@@ -4096,10 +4128,10 @@
       <w:lang w:val="es-ES_tradnl"/>
     </w:rPr>
   </w:style>
-  <w:style w:type="character" w:customStyle="1" w:styleId="CommentTextChar">
-    <w:name w:val="Comment Text Char"/>
-    <w:basedOn w:val="DefaultParagraphFont"/>
-    <w:link w:val="CommentText"/>
+  <w:style w:type="character" w:customStyle="1" w:styleId="TextocomentarioCar">
+    <w:name w:val="Texto comentario Car"/>
+    <w:basedOn w:val="Fuentedeprrafopredeter"/>
+    <w:link w:val="Textocomentario"/>
     <w:uiPriority w:val="99"/>
     <w:rsid w:val="009C0060"/>
     <w:rPr>
@@ -4122,9 +4154,9 @@
       <w:lang w:val="en-US" w:eastAsia="en-US"/>
     </w:rPr>
   </w:style>
-  <w:style w:type="character" w:styleId="CommentReference">
+  <w:style w:type="character" w:styleId="Refdecomentario">
     <w:name w:val="annotation reference"/>
-    <w:basedOn w:val="DefaultParagraphFont"/>
+    <w:basedOn w:val="Fuentedeprrafopredeter"/>
     <w:uiPriority w:val="99"/>
     <w:semiHidden/>
     <w:unhideWhenUsed/>
@@ -4134,11 +4166,11 @@
       <w:szCs w:val="16"/>
     </w:rPr>
   </w:style>
-  <w:style w:type="paragraph" w:styleId="CommentSubject">
+  <w:style w:type="paragraph" w:styleId="Asuntodelcomentario">
     <w:name w:val="annotation subject"/>
-    <w:basedOn w:val="CommentText"/>
-    <w:next w:val="CommentText"/>
-    <w:link w:val="CommentSubjectChar"/>
+    <w:basedOn w:val="Textocomentario"/>
+    <w:next w:val="Textocomentario"/>
+    <w:link w:val="AsuntodelcomentarioCar"/>
     <w:uiPriority w:val="99"/>
     <w:semiHidden/>
     <w:unhideWhenUsed/>
@@ -4150,10 +4182,10 @@
       <w:lang w:val="en-GB"/>
     </w:rPr>
   </w:style>
-  <w:style w:type="character" w:customStyle="1" w:styleId="CommentSubjectChar">
-    <w:name w:val="Comment Subject Char"/>
-    <w:basedOn w:val="CommentTextChar"/>
-    <w:link w:val="CommentSubject"/>
+  <w:style w:type="character" w:customStyle="1" w:styleId="AsuntodelcomentarioCar">
+    <w:name w:val="Asunto del comentario Car"/>
+    <w:basedOn w:val="TextocomentarioCar"/>
+    <w:link w:val="Asuntodelcomentario"/>
     <w:uiPriority w:val="99"/>
     <w:semiHidden/>
     <w:rsid w:val="001420DD"/>
@@ -4166,9 +4198,9 @@
       <w:lang w:val="en-GB"/>
     </w:rPr>
   </w:style>
-  <w:style w:type="character" w:styleId="UnresolvedMention">
+  <w:style w:type="character" w:styleId="Mencinsinresolver">
     <w:name w:val="Unresolved Mention"/>
-    <w:basedOn w:val="DefaultParagraphFont"/>
+    <w:basedOn w:val="Fuentedeprrafopredeter"/>
     <w:uiPriority w:val="99"/>
     <w:semiHidden/>
     <w:unhideWhenUsed/>
@@ -4200,7 +4232,7 @@
   </w:style>
   <w:style w:type="character" w:customStyle="1" w:styleId="DireccinCar">
     <w:name w:val="Dirección Car"/>
-    <w:basedOn w:val="DefaultParagraphFont"/>
+    <w:basedOn w:val="Fuentedeprrafopredeter"/>
     <w:link w:val="Direccin"/>
     <w:rsid w:val="00633B56"/>
     <w:rPr>

</xml_diff>